<commit_message>
Expanded upon Learning System and Practice System
</commit_message>
<xml_diff>
--- a/RequiredFunctionality_FunctionalRequirements.docx
+++ b/RequiredFunctionality_FunctionalRequirements.docx
@@ -655,17 +655,6 @@
     </w:p>
     <w:p>
       <w:pPr>
-        <w:jc w:val="both"/>
-        <w:rPr>
-          <w:rFonts w:cstheme="minorHAnsi"/>
-          <w:b/>
-          <w:sz w:val="24"/>
-          <w:u w:val="single"/>
-        </w:rPr>
-      </w:pPr>
-    </w:p>
-    <w:p>
-      <w:pPr>
         <w:pStyle w:val="ListParagraph"/>
         <w:numPr>
           <w:ilvl w:val="0"/>
@@ -685,6 +674,145 @@
           <w:b/>
           <w:sz w:val="24"/>
         </w:rPr>
+        <w:t>The system shall provide a set of examples, in which a few are filled out and the few are blank.</w:t>
+      </w:r>
+    </w:p>
+    <w:p>
+      <w:pPr>
+        <w:pStyle w:val="ListParagraph"/>
+        <w:numPr>
+          <w:ilvl w:val="1"/>
+          <w:numId w:val="2"/>
+        </w:numPr>
+        <w:jc w:val="both"/>
+        <w:rPr>
+          <w:rFonts w:cstheme="minorHAnsi"/>
+          <w:b/>
+          <w:sz w:val="24"/>
+          <w:u w:val="single"/>
+        </w:rPr>
+      </w:pPr>
+      <w:r>
+        <w:rPr>
+          <w:rFonts w:cstheme="minorHAnsi"/>
+          <w:sz w:val="24"/>
+        </w:rPr>
+        <w:t>Upon the user filling out all the blanks and switching screens or clicking the ‘solve’ button, the system shall check if the examples entered by the user are correct.</w:t>
+      </w:r>
+    </w:p>
+    <w:p>
+      <w:pPr>
+        <w:pStyle w:val="ListParagraph"/>
+        <w:numPr>
+          <w:ilvl w:val="1"/>
+          <w:numId w:val="2"/>
+        </w:numPr>
+        <w:jc w:val="both"/>
+        <w:rPr>
+          <w:rFonts w:cstheme="minorHAnsi"/>
+          <w:b/>
+          <w:sz w:val="24"/>
+          <w:u w:val="single"/>
+        </w:rPr>
+      </w:pPr>
+      <w:r>
+        <w:rPr>
+          <w:rFonts w:cstheme="minorHAnsi"/>
+          <w:sz w:val="24"/>
+        </w:rPr>
+        <w:t xml:space="preserve">If the system deems the solutions to be correct, </w:t>
+      </w:r>
+      <w:r>
+        <w:rPr>
+          <w:rFonts w:cstheme="minorHAnsi"/>
+          <w:sz w:val="24"/>
+        </w:rPr>
+        <w:t>the topic will indicate change (</w:t>
+      </w:r>
+      <w:r>
+        <w:rPr>
+          <w:rFonts w:cstheme="minorHAnsi"/>
+          <w:sz w:val="24"/>
+        </w:rPr>
+        <w:t>in the</w:t>
+      </w:r>
+      <w:r>
+        <w:rPr>
+          <w:rFonts w:cstheme="minorHAnsi"/>
+          <w:sz w:val="24"/>
+        </w:rPr>
+        <w:t xml:space="preserve"> form of either text color, borders, background or icon)</w:t>
+      </w:r>
+    </w:p>
+    <w:p>
+      <w:pPr>
+        <w:pStyle w:val="ListParagraph"/>
+        <w:numPr>
+          <w:ilvl w:val="1"/>
+          <w:numId w:val="2"/>
+        </w:numPr>
+        <w:jc w:val="both"/>
+        <w:rPr>
+          <w:rFonts w:cstheme="minorHAnsi"/>
+          <w:b/>
+          <w:sz w:val="24"/>
+          <w:u w:val="single"/>
+        </w:rPr>
+      </w:pPr>
+      <w:r>
+        <w:rPr>
+          <w:rFonts w:cstheme="minorHAnsi"/>
+          <w:sz w:val="24"/>
+        </w:rPr>
+        <w:t xml:space="preserve">If the system deems the solution to be incorrect, </w:t>
+      </w:r>
+      <w:r>
+        <w:rPr>
+          <w:rFonts w:cstheme="minorHAnsi"/>
+          <w:sz w:val="24"/>
+        </w:rPr>
+        <w:t>no</w:t>
+      </w:r>
+      <w:r>
+        <w:rPr>
+          <w:rFonts w:cstheme="minorHAnsi"/>
+          <w:sz w:val="24"/>
+        </w:rPr>
+        <w:t xml:space="preserve"> changes will be made.</w:t>
+      </w:r>
+    </w:p>
+    <w:p>
+      <w:pPr>
+        <w:jc w:val="both"/>
+        <w:rPr>
+          <w:rFonts w:cstheme="minorHAnsi"/>
+          <w:b/>
+          <w:sz w:val="24"/>
+          <w:u w:val="single"/>
+        </w:rPr>
+      </w:pPr>
+    </w:p>
+    <w:p>
+      <w:pPr>
+        <w:pStyle w:val="ListParagraph"/>
+        <w:numPr>
+          <w:ilvl w:val="0"/>
+          <w:numId w:val="2"/>
+        </w:numPr>
+        <w:jc w:val="both"/>
+        <w:rPr>
+          <w:rFonts w:cstheme="minorHAnsi"/>
+          <w:b/>
+          <w:sz w:val="24"/>
+          <w:u w:val="single"/>
+        </w:rPr>
+      </w:pPr>
+      <w:r>
+        <w:rPr>
+          <w:rFonts w:cstheme="minorHAnsi"/>
+          <w:b/>
+          <w:sz w:val="24"/>
+        </w:rPr>
         <w:t>Clicking the android back button from a specific topic page shall bring the user back to the list of topics, which they can choose another topic or return to the menu screen.</w:t>
       </w:r>
     </w:p>
@@ -725,7 +853,16 @@
           <w:sz w:val="28"/>
           <w:u w:val="single"/>
         </w:rPr>
-        <w:t xml:space="preserve"> – Wizard Game</w:t>
+        <w:t xml:space="preserve"> – </w:t>
+      </w:r>
+      <w:r>
+        <w:rPr>
+          <w:rFonts w:cstheme="minorHAnsi"/>
+          <w:b/>
+          <w:sz w:val="28"/>
+          <w:u w:val="single"/>
+        </w:rPr>
+        <w:t>Multiple Choice Infrastructure</w:t>
       </w:r>
     </w:p>
     <w:p>
@@ -747,7 +884,23 @@
           <w:b/>
           <w:sz w:val="24"/>
         </w:rPr>
-        <w:t>Upon clicking the wizard game button,</w:t>
+        <w:t xml:space="preserve">Upon clicking the </w:t>
+      </w:r>
+      <w:r>
+        <w:rPr>
+          <w:rFonts w:cstheme="minorHAnsi"/>
+          <w:b/>
+          <w:sz w:val="24"/>
+        </w:rPr>
+        <w:t>‘practice’</w:t>
+      </w:r>
+      <w:r>
+        <w:rPr>
+          <w:rFonts w:cstheme="minorHAnsi"/>
+          <w:b/>
+          <w:sz w:val="24"/>
+        </w:rPr>
+        <w:t xml:space="preserve"> button,</w:t>
       </w:r>
       <w:r>
         <w:rPr>
@@ -778,47 +931,31 @@
           <w:b/>
           <w:sz w:val="24"/>
         </w:rPr>
-        <w:t xml:space="preserve"> display 3 choices for the user</w:t>
-      </w:r>
-      <w:r>
-        <w:rPr>
-          <w:rFonts w:cstheme="minorHAnsi"/>
-          <w:b/>
-          <w:sz w:val="24"/>
-        </w:rPr>
-        <w:t>:</w:t>
-      </w:r>
-      <w:r>
-        <w:rPr>
-          <w:rFonts w:cstheme="minorHAnsi"/>
-          <w:b/>
-          <w:sz w:val="24"/>
-        </w:rPr>
-        <w:t xml:space="preserve"> Differentiation, Integration, or Both.</w:t>
-      </w:r>
-      <w:r>
-        <w:rPr>
-          <w:rFonts w:cstheme="minorHAnsi"/>
-          <w:sz w:val="24"/>
-        </w:rPr>
-        <w:t xml:space="preserve"> This choice decides the content that will exist within the game.</w:t>
-      </w:r>
-      <w:r>
-        <w:rPr>
-          <w:rFonts w:cstheme="minorHAnsi"/>
-          <w:sz w:val="24"/>
-        </w:rPr>
         <w:t xml:space="preserve"> </w:t>
       </w:r>
-    </w:p>
-    <w:p>
-      <w:pPr>
-        <w:jc w:val="both"/>
-        <w:rPr>
-          <w:rFonts w:cstheme="minorHAnsi"/>
-          <w:sz w:val="28"/>
-        </w:rPr>
-      </w:pPr>
+      <w:r>
+        <w:rPr>
+          <w:rFonts w:cstheme="minorHAnsi"/>
+          <w:b/>
+          <w:sz w:val="24"/>
+        </w:rPr>
+        <w:t>load up a set of questions related to the topic</w:t>
+      </w:r>
+      <w:r>
+        <w:rPr>
+          <w:rFonts w:cstheme="minorHAnsi"/>
+          <w:b/>
+          <w:sz w:val="24"/>
+        </w:rPr>
+        <w:t>.</w:t>
+      </w:r>
+      <w:r>
+        <w:rPr>
+          <w:rFonts w:cstheme="minorHAnsi"/>
+          <w:sz w:val="24"/>
+        </w:rPr>
+        <w:t xml:space="preserve"> </w:t>
+      </w:r>
     </w:p>
     <w:p>
       <w:pPr>
@@ -839,24 +976,16 @@
           <w:b/>
           <w:sz w:val="24"/>
         </w:rPr>
-        <w:t>After clicking one of these choices, the system shall launch the wizard game</w:t>
-      </w:r>
-      <w:r>
-        <w:rPr>
-          <w:rFonts w:cstheme="minorHAnsi"/>
-          <w:sz w:val="24"/>
-        </w:rPr>
-        <w:t>.</w:t>
-      </w:r>
-    </w:p>
-    <w:p>
-      <w:pPr>
-        <w:jc w:val="both"/>
-        <w:rPr>
-          <w:rFonts w:cstheme="minorHAnsi"/>
-          <w:sz w:val="28"/>
-        </w:rPr>
-      </w:pPr>
+        <w:t xml:space="preserve">After clicking one of these choices, the system shall launch </w:t>
+      </w:r>
+      <w:r>
+        <w:rPr>
+          <w:rFonts w:cstheme="minorHAnsi"/>
+          <w:b/>
+          <w:sz w:val="24"/>
+        </w:rPr>
+        <w:t>the game.</w:t>
+      </w:r>
     </w:p>
     <w:p>
       <w:pPr>
@@ -878,15 +1007,15 @@
           <w:b/>
           <w:sz w:val="24"/>
         </w:rPr>
-        <w:t>The wizard game shall display a tower, monsters that move toward the tower, the n</w:t>
-      </w:r>
-      <w:r>
-        <w:rPr>
-          <w:rFonts w:cstheme="minorHAnsi"/>
-          <w:b/>
-          <w:sz w:val="24"/>
-        </w:rPr>
-        <w:t>umber of lives the user has, the current question, and 4 possible answers to the question.</w:t>
+        <w:t xml:space="preserve">The game shall display a </w:t>
+      </w:r>
+      <w:r>
+        <w:rPr>
+          <w:rFonts w:cstheme="minorHAnsi"/>
+          <w:b/>
+          <w:sz w:val="24"/>
+        </w:rPr>
+        <w:t>question, the lives of the user, 4 possible answers, and the experience gained from the current playthrough.</w:t>
       </w:r>
     </w:p>
     <w:p>
@@ -907,7 +1036,28 @@
           <w:rFonts w:cstheme="minorHAnsi"/>
           <w:sz w:val="24"/>
         </w:rPr>
-        <w:t>When the user clicks on the correct answer, the monster shall disappear (defeated) and a new monster from the starting area will take its place.</w:t>
+        <w:t xml:space="preserve">When the user clicks on the correct answer, </w:t>
+      </w:r>
+      <w:r>
+        <w:rPr>
+          <w:rFonts w:cstheme="minorHAnsi"/>
+          <w:sz w:val="24"/>
+        </w:rPr>
+        <w:t xml:space="preserve">the user </w:t>
+      </w:r>
+      <w:r>
+        <w:rPr>
+          <w:rFonts w:cstheme="minorHAnsi"/>
+          <w:sz w:val="24"/>
+        </w:rPr>
+        <w:t xml:space="preserve">shall </w:t>
+      </w:r>
+      <w:r>
+        <w:rPr>
+          <w:rFonts w:cstheme="minorHAnsi"/>
+          <w:sz w:val="24"/>
+        </w:rPr>
+        <w:t>gain experience, and a new question will appear.</w:t>
       </w:r>
     </w:p>
     <w:p>
@@ -928,7 +1078,29 @@
           <w:rFonts w:cstheme="minorHAnsi"/>
           <w:sz w:val="24"/>
         </w:rPr>
-        <w:t>When the user clicks on a wrong answer, the monster shall disappear, and a new monster will take its place. The user will also lose a life.</w:t>
+        <w:lastRenderedPageBreak/>
+        <w:t xml:space="preserve">When the user clicks on a wrong answer, </w:t>
+      </w:r>
+      <w:r>
+        <w:rPr>
+          <w:rFonts w:cstheme="minorHAnsi"/>
+          <w:sz w:val="24"/>
+        </w:rPr>
+        <w:t xml:space="preserve">the user </w:t>
+      </w:r>
+      <w:r>
+        <w:rPr>
+          <w:rFonts w:cstheme="minorHAnsi"/>
+          <w:sz w:val="24"/>
+        </w:rPr>
+        <w:t>shall</w:t>
+      </w:r>
+      <w:r>
+        <w:rPr>
+          <w:rFonts w:cstheme="minorHAnsi"/>
+          <w:sz w:val="24"/>
+        </w:rPr>
+        <w:t xml:space="preserve"> lose a life, and a new question will appear.</w:t>
       </w:r>
     </w:p>
     <w:p>
@@ -949,62 +1121,7 @@
           <w:rFonts w:cstheme="minorHAnsi"/>
           <w:sz w:val="24"/>
         </w:rPr>
-        <w:lastRenderedPageBreak/>
-        <w:t>When a monster reaches the tower, the monster will disappear and a new one will take its place, and the user will also lose a life.</w:t>
-      </w:r>
-    </w:p>
-    <w:p>
-      <w:pPr>
-        <w:jc w:val="both"/>
-        <w:rPr>
-          <w:rFonts w:cstheme="minorHAnsi"/>
-          <w:sz w:val="28"/>
-        </w:rPr>
-      </w:pPr>
-    </w:p>
-    <w:p>
-      <w:pPr>
-        <w:pStyle w:val="ListParagraph"/>
-        <w:numPr>
-          <w:ilvl w:val="0"/>
-          <w:numId w:val="5"/>
-        </w:numPr>
-        <w:jc w:val="both"/>
-        <w:rPr>
-          <w:rFonts w:cstheme="minorHAnsi"/>
-          <w:sz w:val="28"/>
-        </w:rPr>
-      </w:pPr>
-      <w:r>
-        <w:rPr>
-          <w:rFonts w:cstheme="minorHAnsi"/>
-          <w:b/>
-          <w:sz w:val="24"/>
-        </w:rPr>
-        <w:t xml:space="preserve">Whenever a new monster appears, a new question based on the choice made at the beginning </w:t>
-      </w:r>
-      <w:r>
-        <w:rPr>
-          <w:rFonts w:cstheme="minorHAnsi"/>
-          <w:b/>
-          <w:sz w:val="24"/>
-        </w:rPr>
-        <w:t>shall</w:t>
-      </w:r>
-      <w:r>
-        <w:rPr>
-          <w:rFonts w:cstheme="minorHAnsi"/>
-          <w:b/>
-          <w:sz w:val="24"/>
-        </w:rPr>
-        <w:t xml:space="preserve"> appear, along with four possible answers to the question.</w:t>
-      </w:r>
-      <w:r>
-        <w:rPr>
-          <w:rFonts w:cstheme="minorHAnsi"/>
-          <w:sz w:val="24"/>
-        </w:rPr>
-        <w:t xml:space="preserve"> Only one answer will be correct and the others will be incorrect.</w:t>
+        <w:t>If the user takes too long to respond, the user shall lose a life, and a new question will appear.</w:t>
       </w:r>
     </w:p>
     <w:p>
@@ -1107,14 +1224,7 @@
                 <w:rFonts w:ascii="Cambria Math" w:hAnsi="Cambria Math" w:cstheme="minorHAnsi"/>
                 <w:sz w:val="24"/>
               </w:rPr>
-              <m:t>6</m:t>
-            </m:r>
-            <m:r>
-              <w:rPr>
-                <w:rFonts w:ascii="Cambria Math" w:hAnsi="Cambria Math" w:cstheme="minorHAnsi"/>
-                <w:sz w:val="24"/>
-              </w:rPr>
-              <m:t>x</m:t>
+              <m:t>6x</m:t>
             </m:r>
           </m:e>
           <m:sup>
@@ -1263,7 +1373,15 @@
           <w:b/>
           <w:sz w:val="24"/>
         </w:rPr>
-        <w:t>When the user reaches 10 answers, the system shall become harder, increasing the speed at which the monsters run toward the tower.</w:t>
+        <w:t xml:space="preserve">When the user reaches 10 answers, the system shall </w:t>
+      </w:r>
+      <w:r>
+        <w:rPr>
+          <w:rFonts w:cstheme="minorHAnsi"/>
+          <w:b/>
+          <w:sz w:val="24"/>
+        </w:rPr>
+        <w:t>end, rewarding the user with experience to be stored in their profile.</w:t>
       </w:r>
     </w:p>
     <w:p>
@@ -1311,7 +1429,23 @@
           <w:b/>
           <w:sz w:val="24"/>
         </w:rPr>
-        <w:t xml:space="preserve"> their lives, the system shall display a dialog which displays how many answers they have answered correctly and how many </w:t>
+        <w:t xml:space="preserve"> their lives, the system shall display a dialog which displays how many </w:t>
+      </w:r>
+      <w:r>
+        <w:rPr>
+          <w:rFonts w:cstheme="minorHAnsi"/>
+          <w:b/>
+          <w:sz w:val="24"/>
+        </w:rPr>
+        <w:t>questions</w:t>
+      </w:r>
+      <w:r>
+        <w:rPr>
+          <w:rFonts w:cstheme="minorHAnsi"/>
+          <w:b/>
+          <w:sz w:val="24"/>
+        </w:rPr>
+        <w:t xml:space="preserve"> they have answered correctly and how many </w:t>
       </w:r>
       <w:r>
         <w:rPr>
@@ -1329,12 +1463,140 @@
         </w:rPr>
         <w:t xml:space="preserve"> they have achieved from the playthrough of the game.</w:t>
       </w:r>
-      <w:r>
-        <w:rPr>
-          <w:rFonts w:cstheme="minorHAnsi"/>
-          <w:sz w:val="24"/>
-        </w:rPr>
-        <w:t xml:space="preserve"> The dialog will prompt them to either go for another round or go back to the practice menu.</w:t>
+    </w:p>
+    <w:p>
+      <w:pPr>
+        <w:pStyle w:val="ListParagraph"/>
+        <w:numPr>
+          <w:ilvl w:val="1"/>
+          <w:numId w:val="5"/>
+        </w:numPr>
+        <w:jc w:val="both"/>
+        <w:rPr>
+          <w:rFonts w:cstheme="minorHAnsi"/>
+          <w:sz w:val="28"/>
+        </w:rPr>
+      </w:pPr>
+      <w:r>
+        <w:rPr>
+          <w:rFonts w:cstheme="minorHAnsi"/>
+          <w:sz w:val="24"/>
+        </w:rPr>
+        <w:t xml:space="preserve">The user </w:t>
+      </w:r>
+      <w:r>
+        <w:rPr>
+          <w:rFonts w:cstheme="minorHAnsi"/>
+          <w:sz w:val="24"/>
+        </w:rPr>
+        <w:t>shall</w:t>
+      </w:r>
+      <w:r>
+        <w:rPr>
+          <w:rFonts w:cstheme="minorHAnsi"/>
+          <w:sz w:val="24"/>
+        </w:rPr>
+        <w:t xml:space="preserve"> only receive a quarter of the experience, due to the loss</w:t>
+      </w:r>
+    </w:p>
+    <w:p>
+      <w:pPr>
+        <w:pStyle w:val="ListParagraph"/>
+        <w:rPr>
+          <w:rFonts w:cstheme="minorHAnsi"/>
+          <w:sz w:val="24"/>
+        </w:rPr>
+      </w:pPr>
+    </w:p>
+    <w:p>
+      <w:pPr>
+        <w:pStyle w:val="ListParagraph"/>
+        <w:numPr>
+          <w:ilvl w:val="1"/>
+          <w:numId w:val="5"/>
+        </w:numPr>
+        <w:jc w:val="both"/>
+        <w:rPr>
+          <w:rFonts w:cstheme="minorHAnsi"/>
+          <w:sz w:val="28"/>
+        </w:rPr>
+      </w:pPr>
+      <w:r>
+        <w:rPr>
+          <w:rFonts w:cstheme="minorHAnsi"/>
+          <w:sz w:val="24"/>
+        </w:rPr>
+        <w:t xml:space="preserve"> </w:t>
+      </w:r>
+      <w:r>
+        <w:rPr>
+          <w:rFonts w:cstheme="minorHAnsi"/>
+          <w:sz w:val="24"/>
+        </w:rPr>
+        <w:t>A</w:t>
+      </w:r>
+      <w:r>
+        <w:rPr>
+          <w:rFonts w:cstheme="minorHAnsi"/>
+          <w:sz w:val="24"/>
+        </w:rPr>
+        <w:t xml:space="preserve"> dialog </w:t>
+      </w:r>
+      <w:r>
+        <w:rPr>
+          <w:rFonts w:cstheme="minorHAnsi"/>
+          <w:sz w:val="24"/>
+        </w:rPr>
+        <w:t>shall</w:t>
+      </w:r>
+      <w:r>
+        <w:rPr>
+          <w:rFonts w:cstheme="minorHAnsi"/>
+          <w:sz w:val="24"/>
+        </w:rPr>
+        <w:t xml:space="preserve"> appear and</w:t>
+      </w:r>
+      <w:r>
+        <w:rPr>
+          <w:rFonts w:cstheme="minorHAnsi"/>
+          <w:sz w:val="24"/>
+        </w:rPr>
+        <w:t xml:space="preserve"> </w:t>
+      </w:r>
+      <w:r>
+        <w:rPr>
+          <w:rFonts w:cstheme="minorHAnsi"/>
+          <w:sz w:val="24"/>
+        </w:rPr>
+        <w:t xml:space="preserve">prompt </w:t>
+      </w:r>
+      <w:r>
+        <w:rPr>
+          <w:rFonts w:cstheme="minorHAnsi"/>
+          <w:sz w:val="24"/>
+        </w:rPr>
+        <w:t xml:space="preserve">the user </w:t>
+      </w:r>
+      <w:r>
+        <w:rPr>
+          <w:rFonts w:cstheme="minorHAnsi"/>
+          <w:sz w:val="24"/>
+        </w:rPr>
+        <w:t>to either</w:t>
+      </w:r>
+      <w:r>
+        <w:rPr>
+          <w:rFonts w:cstheme="minorHAnsi"/>
+          <w:sz w:val="24"/>
+        </w:rPr>
+        <w:t>:</w:t>
+      </w:r>
+      <w:r>
+        <w:rPr>
+          <w:rFonts w:cstheme="minorHAnsi"/>
+          <w:sz w:val="24"/>
+        </w:rPr>
+        <w:t xml:space="preserve"> go for another round or go back to the practice menu.</w:t>
       </w:r>
     </w:p>
     <w:p>
@@ -1485,6 +1747,16 @@
         </w:rPr>
         <w:t>The system shall display 3 different fields for experience: Total XP, differentiation XP and Integration XP</w:t>
       </w:r>
+      <w:r>
+        <w:rPr>
+          <w:rFonts w:cstheme="minorHAnsi"/>
+          <w:b/>
+          <w:sz w:val="24"/>
+        </w:rPr>
+        <w:t>, Algebra XP, and Trigonometry XP.</w:t>
+      </w:r>
+      <w:bookmarkStart w:id="0" w:name="_GoBack"/>
+      <w:bookmarkEnd w:id="0"/>
     </w:p>
     <w:p>
       <w:pPr>
@@ -1561,8 +1833,6 @@
           <w:sz w:val="24"/>
         </w:rPr>
       </w:pPr>
-      <w:bookmarkStart w:id="0" w:name="_GoBack"/>
-      <w:bookmarkEnd w:id="0"/>
     </w:p>
     <w:p>
       <w:pPr>

</xml_diff>